<commit_message>
[HERCULES-9316] - Fix [UPV][ETI] Personalización formularios memoria
</commit_message>
<xml_diff>
--- a/sgi-eti-service/src/main/resources/db/changelog/changes/0.7.0/blob/es/rep-eti-memoria-formulario-M10.docx
+++ b/sgi-eti-service/src/main/resources/db/changelog/changes/0.7.0/blob/es/rep-eti-memoria-formulario-M10.docx
@@ -3774,7 +3774,7 @@
       </w:pPr>
       <w:r>
         <w:rPr/>
-        <w:t>{{ap3_4.ap3_4_1.esquema.fieldGroup[3].template.replace("&lt;p&gt;","").replace("&lt;/p&gt;","")}}: {{T(java.time.LocalDateTime).parse(ap3_4.ap3_4_1.respuesta.fechaReclutamiento.split("\+")[0]).format(T(java.time.format.DateTimeFormatter).ofPattern("dd/MM/yyyy"))}}</w:t>
+        <w:t>{{&lt;ap3_4.ap3_4_1.esquema.fieldGroup[3].template}}: {{T(java.time.LocalDateTime).parse(ap3_4.ap3_4_1.respuesta.fechaReclutamiento.split("\+")[0]).format(T(java.time.format.DateTimeFormatter).ofPattern("dd/MM/yyyy"))}}</w:t>
       </w:r>
     </w:p>
     <w:p>
@@ -5825,16 +5825,30 @@
       <w:pPr>
         <w:pStyle w:val="Cuerpodetexto"/>
         <w:numPr>
-          <w:ilvl w:val="0"/>
-          <w:numId w:val="3"/>
-        </w:numPr>
-        <w:rPr/>
-      </w:pPr>
-      <w:r>
-        <w:rPr>
-          <w:highlight w:val="green"/>
-        </w:rPr>
-        <w:t>{{?ap3_6.esquema.fieldGroup[1].templateOptions.options}}</w:t>
+          <w:ilvl w:val="2"/>
+          <w:numId w:val="3"/>
+        </w:numPr>
+        <w:rPr/>
+      </w:pPr>
+      <w:r>
+        <w:rPr/>
+        <w:t>{{&lt;ap3_6.esquema.fieldGroup[1].template}}</w:t>
+      </w:r>
+    </w:p>
+    <w:p>
+      <w:pPr>
+        <w:pStyle w:val="Cuerpodetexto"/>
+        <w:numPr>
+          <w:ilvl w:val="0"/>
+          <w:numId w:val="3"/>
+        </w:numPr>
+        <w:rPr/>
+      </w:pPr>
+      <w:r>
+        <w:rPr>
+          <w:highlight w:val="green"/>
+        </w:rPr>
+        <w:t>{{?ap3_6.esquema.fieldGroup[2].templateOptions.options}}</w:t>
       </w:r>
     </w:p>
     <w:p>
@@ -5862,7 +5876,7 @@
       </w:pPr>
       <w:r>
         <w:rPr/>
-        <w:t>{{=#root.bloque_3.ap3_6.esquema.fieldGroup[1].templateOptions.label}} {{label}}</w:t>
+        <w:t>{{=#root.bloque_3.ap3_6.esquema.fieldGroup[2].templateOptions.label}} {{label}}</w:t>
       </w:r>
     </w:p>
     <w:p>
@@ -5894,7 +5908,7 @@
         <w:rPr>
           <w:highlight w:val="green"/>
         </w:rPr>
-        <w:t>{{/ap3_6.esquema.fieldGroup[1].templateOptions.options}}</w:t>
+        <w:t>{{/ap3_6.esquema.fieldGroup[2].templateOptions.options}}</w:t>
       </w:r>
     </w:p>
     <w:p>
@@ -5947,7 +5961,7 @@
       </w:pPr>
       <w:r>
         <w:rPr/>
-        <w:t>{{ap3_6.esquema.fieldGroup[2].templateOptions.label}} {{ap3_6.respuesta.numeroDatosCaracterPersonal}}</w:t>
+        <w:t>{{ap3_6.esquema.fieldGroup[3].templateOptions.label}} {{ap3_6.respuesta.numeroDatosCaracterPersonal}}</w:t>
       </w:r>
     </w:p>
     <w:p>
@@ -6845,125 +6859,30 @@
       <w:pPr>
         <w:pStyle w:val="Cuerpodetexto"/>
         <w:numPr>
-          <w:ilvl w:val="0"/>
-          <w:numId w:val="3"/>
-        </w:numPr>
-        <w:rPr/>
-      </w:pPr>
-      <w:r>
-        <w:rPr/>
-        <w:t>{{?ap4_1.ap4_1_4.esquema.fieldGroup[2].templateOptions.options}}</w:t>
-      </w:r>
-    </w:p>
-    <w:p>
-      <w:pPr>
-        <w:pStyle w:val="Cuerpodetexto"/>
-        <w:numPr>
-          <w:ilvl w:val="0"/>
-          <w:numId w:val="3"/>
-        </w:numPr>
-        <w:rPr/>
-      </w:pPr>
-      <w:r>
-        <w:rPr/>
-        <w:t>{{? #root.bloque_4.ap4_1.ap4_1_4.respuesta.aseguramientoDanoRadio.equals("#currentContext.get(value)")}}</w:t>
-      </w:r>
-    </w:p>
-    <w:p>
-      <w:pPr>
-        <w:pStyle w:val="Cuerpodetexto"/>
-        <w:numPr>
-          <w:ilvl w:val="0"/>
-          <w:numId w:val="3"/>
-        </w:numPr>
-        <w:rPr/>
-      </w:pPr>
-      <w:r>
-        <w:rPr/>
-        <w:t>{{=#root.bloque_4.ap4_1.ap4_1_4.esquema.fieldGroup[2].templateOptions.label}}: {{label}}</w:t>
-      </w:r>
-    </w:p>
-    <w:p>
-      <w:pPr>
-        <w:pStyle w:val="Cuerpodetexto"/>
-        <w:numPr>
-          <w:ilvl w:val="0"/>
-          <w:numId w:val="3"/>
-        </w:numPr>
-        <w:rPr/>
-      </w:pPr>
-      <w:r>
-        <w:rPr/>
-        <w:t>{{/ }}</w:t>
-      </w:r>
-    </w:p>
-    <w:p>
-      <w:pPr>
-        <w:pStyle w:val="Cuerpodetexto"/>
-        <w:numPr>
-          <w:ilvl w:val="2"/>
-          <w:numId w:val="3"/>
-        </w:numPr>
-        <w:rPr/>
-      </w:pPr>
-      <w:r>
-        <w:rPr/>
-        <w:t>{{/ap4_1.ap4_1_4.esquema.fieldGroup[2].templateOptions.options}}</w:t>
-      </w:r>
-    </w:p>
-    <w:p>
-      <w:pPr>
-        <w:pStyle w:val="Cuerpodetexto"/>
-        <w:numPr>
-          <w:ilvl w:val="2"/>
-          <w:numId w:val="3"/>
-        </w:numPr>
-        <w:rPr/>
-      </w:pPr>
-      <w:r>
-        <w:rPr/>
-        <w:t>{{?ap4_1.ap4_1_4.respuesta.aseguramientoDanoRadio.equals("si")}}</w:t>
-      </w:r>
-    </w:p>
-    <w:p>
-      <w:pPr>
-        <w:pStyle w:val="Cuerpodetexto"/>
-        <w:numPr>
-          <w:ilvl w:val="0"/>
-          <w:numId w:val="3"/>
-        </w:numPr>
-        <w:rPr/>
-      </w:pPr>
-      <w:r>
-        <w:rPr/>
-      </w:r>
-    </w:p>
-    <w:p>
-      <w:pPr>
-        <w:pStyle w:val="Cuerpodetexto"/>
-        <w:numPr>
-          <w:ilvl w:val="2"/>
-          <w:numId w:val="3"/>
-        </w:numPr>
-        <w:rPr/>
-      </w:pPr>
-      <w:r>
-        <w:rPr/>
-        <w:t>{{ap4_1.ap4_1_4.esquema.fieldGroup[3].templateOptions.label}}: {{ap4_1.ap4_1_4.respuesta.numPoliza}}</w:t>
-      </w:r>
-    </w:p>
-    <w:p>
-      <w:pPr>
-        <w:pStyle w:val="Cuerpodetexto"/>
-        <w:numPr>
-          <w:ilvl w:val="0"/>
-          <w:numId w:val="3"/>
-        </w:numPr>
-        <w:rPr/>
-      </w:pPr>
-      <w:r>
-        <w:rPr/>
-        <w:t>{{/ }}</w:t>
+          <w:ilvl w:val="2"/>
+          <w:numId w:val="3"/>
+        </w:numPr>
+        <w:rPr/>
+      </w:pPr>
+      <w:r>
+        <w:rPr/>
+        <w:t>{{&lt;ap4_1.ap4_1_4.esquema.fieldGroup[1].template}}</w:t>
+      </w:r>
+    </w:p>
+    <w:p>
+      <w:pPr>
+        <w:pStyle w:val="Cuerpodetexto"/>
+        <w:numPr>
+          <w:ilvl w:val="2"/>
+          <w:numId w:val="3"/>
+        </w:numPr>
+        <w:rPr>
+          <w:u w:val="none"/>
+        </w:rPr>
+      </w:pPr>
+      <w:r>
+        <w:rPr/>
+        <w:t>{{&lt;ap4_1.ap4_1_4.esquema.fieldGroup[2].template}}</w:t>
       </w:r>
     </w:p>
     <w:p>

</xml_diff>